<commit_message>
v_0 - first update
</commit_message>
<xml_diff>
--- a/version_0/Version_0.docx
+++ b/version_0/Version_0.docx
@@ -149,8 +149,6 @@
         </w:rPr>
         <w:t>207328865</w:t>
       </w:r>
-      <w:bookmarkStart w:id="0" w:name="_GoBack"/>
-      <w:bookmarkEnd w:id="0"/>
     </w:p>
     <w:p>
       <w:pPr>
@@ -212,7 +210,7 @@
     <w:p>
       <w:pPr>
         <w:rPr>
-          <w:rFonts w:asciiTheme="majorHAnsi" w:hAnsiTheme="majorHAnsi" w:cstheme="majorHAnsi" w:hint="cs"/>
+          <w:rFonts w:asciiTheme="majorHAnsi" w:hAnsiTheme="majorHAnsi" w:cstheme="majorHAnsi"/>
           <w:b/>
           <w:bCs/>
           <w:sz w:val="32"/>
@@ -358,8 +356,8 @@
             <v:path o:extrusionok="f" gradientshapeok="t" o:connecttype="rect"/>
             <o:lock v:ext="edit" aspectratio="t"/>
           </v:shapetype>
-          <v:shape id="_x0000_s1026" type="#_x0000_t75" style="position:absolute;left:0;text-align:left;margin-left:0;margin-top:79.35pt;width:508pt;height:380.8pt;z-index:251661312;mso-position-horizontal:center;mso-position-horizontal-relative:text;mso-position-vertical:absolute;mso-position-vertical-relative:text">
-            <v:imagedata r:id="rId7" o:title="WhiteDiagram"/>
+          <v:shape id="_x0000_s1028" type="#_x0000_t75" style="position:absolute;left:0;text-align:left;margin-left:0;margin-top:60.05pt;width:415pt;height:473pt;z-index:251665408;mso-position-horizontal-relative:text;mso-position-vertical-relative:text">
+            <v:imagedata r:id="rId7" o:title="WhiteDiagram_new"/>
             <w10:wrap type="square"/>
           </v:shape>
         </w:pict>
@@ -442,18 +440,6 @@
       </w:pPr>
       <w:r>
         <w:rPr>
-          <w:noProof/>
-        </w:rPr>
-        <w:lastRenderedPageBreak/>
-        <w:pict>
-          <v:shape id="_x0000_s1027" type="#_x0000_t75" style="position:absolute;left:0;text-align:left;margin-left:0;margin-top:37.9pt;width:486.95pt;height:484pt;z-index:251663360;mso-position-horizontal:center;mso-position-horizontal-relative:text;mso-position-vertical:absolute;mso-position-vertical-relative:text">
-            <v:imagedata r:id="rId8" o:title="architecture_Diagrma"/>
-            <w10:wrap type="square"/>
-          </v:shape>
-        </w:pict>
-      </w:r>
-      <w:r>
-        <w:rPr>
           <w:rFonts w:asciiTheme="majorHAnsi" w:hAnsiTheme="majorHAnsi" w:cstheme="majorHAnsi"/>
           <w:b/>
           <w:bCs/>
@@ -474,6 +460,7 @@
             <w14:round/>
           </w14:textOutline>
         </w:rPr>
+        <w:lastRenderedPageBreak/>
         <w:t>דיאגרמת ארכיטקטורת מערכת</w:t>
       </w:r>
     </w:p>
@@ -489,6 +476,19 @@
           <w:rtl/>
         </w:rPr>
       </w:pPr>
+      <w:bookmarkStart w:id="0" w:name="_GoBack"/>
+      <w:r>
+        <w:rPr>
+          <w:noProof/>
+        </w:rPr>
+        <w:pict>
+          <v:shape id="_x0000_s1029" type="#_x0000_t75" style="position:absolute;margin-left:-16pt;margin-top:34.05pt;width:415pt;height:429pt;z-index:251667456;mso-position-horizontal-relative:text;mso-position-vertical-relative:text">
+            <v:imagedata r:id="rId8" o:title="architectureDiagrma_new"/>
+            <w10:wrap type="square"/>
+          </v:shape>
+        </w:pict>
+      </w:r>
+      <w:bookmarkEnd w:id="0"/>
       <w:r>
         <w:rPr>
           <w:rFonts w:asciiTheme="majorHAnsi" w:hAnsiTheme="majorHAnsi" w:cstheme="majorHAnsi"/>
@@ -1098,7 +1098,6 @@
             <w:pPr>
               <w:cnfStyle w:val="000000000000" w:firstRow="0" w:lastRow="0" w:firstColumn="0" w:lastColumn="0" w:oddVBand="0" w:evenVBand="0" w:oddHBand="0" w:evenHBand="0" w:firstRowFirstColumn="0" w:firstRowLastColumn="0" w:lastRowFirstColumn="0" w:lastRowLastColumn="0"/>
               <w:rPr>
-                <w:rFonts w:hint="cs"/>
                 <w:rtl/>
               </w:rPr>
             </w:pPr>
@@ -4502,7 +4501,7 @@
     <w:p>
       <w:pPr>
         <w:rPr>
-          <w:rFonts w:ascii="Narkisim" w:hAnsi="Narkisim" w:cs="Narkisim" w:hint="cs"/>
+          <w:rFonts w:ascii="Narkisim" w:hAnsi="Narkisim" w:cs="Narkisim"/>
           <w:b/>
           <w:bCs/>
           <w:sz w:val="24"/>
@@ -5213,7 +5212,7 @@
     <w:p>
       <w:pPr>
         <w:rPr>
-          <w:rFonts w:ascii="Narkisim" w:hAnsi="Narkisim" w:cs="Narkisim" w:hint="cs"/>
+          <w:rFonts w:ascii="Narkisim" w:hAnsi="Narkisim" w:cs="Narkisim"/>
           <w:sz w:val="24"/>
           <w:szCs w:val="24"/>
           <w:rtl/>
@@ -8318,7 +8317,7 @@
     <w:p>
       <w:pPr>
         <w:rPr>
-          <w:rFonts w:ascii="Narkisim" w:hAnsi="Narkisim" w:cs="Narkisim" w:hint="cs"/>
+          <w:rFonts w:ascii="Narkisim" w:hAnsi="Narkisim" w:cs="Narkisim"/>
           <w:b/>
           <w:bCs/>
           <w:sz w:val="24"/>
@@ -20365,7 +20364,7 @@
           <w:numId w:val="83"/>
         </w:numPr>
         <w:rPr>
-          <w:rFonts w:ascii="Narkisim" w:eastAsia="Narkisim" w:hAnsi="Narkisim" w:cs="Narkisim" w:hint="cs"/>
+          <w:rFonts w:ascii="Narkisim" w:eastAsia="Narkisim" w:hAnsi="Narkisim" w:cs="Narkisim"/>
           <w:sz w:val="24"/>
           <w:szCs w:val="24"/>
           <w:rtl/>

</xml_diff>